<commit_message>
guardando hasta shopping listo para guardar con save
</commit_message>
<xml_diff>
--- a/fe2022 modelado/historiadecreacion.docx
+++ b/fe2022 modelado/historiadecreacion.docx
@@ -130,6 +130,272 @@
           <w:lang w:val="es-MX"/>
         </w:rPr>
       </w:pPr>
+      <w:r>
+        <w:rPr>
+          <w:lang w:val="es-MX"/>
+        </w:rPr>
+        <w:t>En la compra hay que poner guía de remisión</w:t>
+      </w:r>
+    </w:p>
+    <w:p>
+      <w:pPr>
+        <w:pStyle w:val="Prrafodelista"/>
+        <w:numPr>
+          <w:ilvl w:val="0"/>
+          <w:numId w:val="1"/>
+        </w:numPr>
+        <w:rPr>
+          <w:lang w:val="es-MX"/>
+        </w:rPr>
+      </w:pPr>
+      <w:r>
+        <w:rPr>
+          <w:lang w:val="es-MX"/>
+        </w:rPr>
+        <w:t xml:space="preserve">Hay que ver también cuando devolvemos </w:t>
+      </w:r>
+      <w:proofErr w:type="spellStart"/>
+      <w:r>
+        <w:rPr>
+          <w:lang w:val="es-MX"/>
+        </w:rPr>
+        <w:t>products</w:t>
+      </w:r>
+      <w:proofErr w:type="spellEnd"/>
+      <w:r>
+        <w:rPr>
+          <w:lang w:val="es-MX"/>
+        </w:rPr>
+        <w:t xml:space="preserve"> con merma al comprar</w:t>
+      </w:r>
+    </w:p>
+    <w:p>
+      <w:pPr>
+        <w:pStyle w:val="Prrafodelista"/>
+        <w:numPr>
+          <w:ilvl w:val="0"/>
+          <w:numId w:val="1"/>
+        </w:numPr>
+        <w:rPr>
+          <w:lang w:val="es-MX"/>
+        </w:rPr>
+      </w:pPr>
+      <w:r>
+        <w:rPr>
+          <w:u w:val="single"/>
+          <w:lang w:val="es-MX"/>
+        </w:rPr>
+        <w:t>Notas</w:t>
+      </w:r>
+      <w:r>
+        <w:rPr>
+          <w:lang w:val="es-MX"/>
+        </w:rPr>
+        <w:t xml:space="preserve"> de crédito que nos da el proveedor</w:t>
+      </w:r>
+    </w:p>
+    <w:p>
+      <w:pPr>
+        <w:pStyle w:val="Prrafodelista"/>
+        <w:numPr>
+          <w:ilvl w:val="0"/>
+          <w:numId w:val="1"/>
+        </w:numPr>
+        <w:rPr>
+          <w:lang w:val="es-MX"/>
+        </w:rPr>
+      </w:pPr>
+      <w:r>
+        <w:rPr>
+          <w:lang w:val="es-MX"/>
+        </w:rPr>
+        <w:t>Devoluciones que hacen al comprador</w:t>
+      </w:r>
+    </w:p>
+    <w:p>
+      <w:pPr>
+        <w:pStyle w:val="Prrafodelista"/>
+        <w:numPr>
+          <w:ilvl w:val="0"/>
+          <w:numId w:val="1"/>
+        </w:numPr>
+        <w:rPr>
+          <w:lang w:val="es-MX"/>
+        </w:rPr>
+      </w:pPr>
+      <w:r>
+        <w:rPr>
+          <w:lang w:val="es-MX"/>
+        </w:rPr>
+        <w:t xml:space="preserve">Al comprar debemos asignar a que local va ir la </w:t>
+      </w:r>
+      <w:proofErr w:type="spellStart"/>
+      <w:r>
+        <w:rPr>
+          <w:lang w:val="es-MX"/>
+        </w:rPr>
+        <w:t>mercaderia</w:t>
+      </w:r>
+      <w:proofErr w:type="spellEnd"/>
+      <w:r>
+        <w:rPr>
+          <w:lang w:val="es-MX"/>
+        </w:rPr>
+        <w:t xml:space="preserve"> y antes de que se grave el nuevo </w:t>
+      </w:r>
+      <w:proofErr w:type="spellStart"/>
+      <w:r>
+        <w:rPr>
+          <w:lang w:val="es-MX"/>
+        </w:rPr>
+        <w:t>estock</w:t>
+      </w:r>
+      <w:proofErr w:type="spellEnd"/>
+      <w:r>
+        <w:rPr>
+          <w:lang w:val="es-MX"/>
+        </w:rPr>
+        <w:t xml:space="preserve"> debe confirmar el local que va recibir la </w:t>
+      </w:r>
+      <w:proofErr w:type="spellStart"/>
+      <w:r>
+        <w:rPr>
+          <w:lang w:val="es-MX"/>
+        </w:rPr>
+        <w:t>mercaderia</w:t>
+      </w:r>
+      <w:proofErr w:type="spellEnd"/>
+    </w:p>
+    <w:p>
+      <w:pPr>
+        <w:pStyle w:val="Prrafodelista"/>
+        <w:numPr>
+          <w:ilvl w:val="0"/>
+          <w:numId w:val="1"/>
+        </w:numPr>
+        <w:rPr>
+          <w:lang w:val="es-MX"/>
+        </w:rPr>
+      </w:pPr>
+      <w:r>
+        <w:rPr>
+          <w:rFonts w:ascii="Segoe UI" w:hAnsi="Segoe UI" w:cs="Segoe UI"/>
+          <w:color w:val="343541"/>
+        </w:rPr>
+        <w:t xml:space="preserve">como seria el modelamiento o la estructura de la base de datos de: un local realiza el </w:t>
+      </w:r>
+      <w:proofErr w:type="spellStart"/>
+      <w:r>
+        <w:rPr>
+          <w:rFonts w:ascii="Segoe UI" w:hAnsi="Segoe UI" w:cs="Segoe UI"/>
+          <w:color w:val="343541"/>
+        </w:rPr>
+        <w:t>envio</w:t>
+      </w:r>
+      <w:proofErr w:type="spellEnd"/>
+      <w:r>
+        <w:rPr>
+          <w:rFonts w:ascii="Segoe UI" w:hAnsi="Segoe UI" w:cs="Segoe UI"/>
+          <w:color w:val="343541"/>
+        </w:rPr>
+        <w:t xml:space="preserve"> de productos a otro local y a la vez un local recibe productos enviados por otro local, </w:t>
+      </w:r>
+      <w:proofErr w:type="spellStart"/>
+      <w:r>
+        <w:rPr>
+          <w:rFonts w:ascii="Segoe UI" w:hAnsi="Segoe UI" w:cs="Segoe UI"/>
+          <w:color w:val="343541"/>
+        </w:rPr>
+        <w:t>ademas</w:t>
+      </w:r>
+      <w:proofErr w:type="spellEnd"/>
+      <w:r>
+        <w:rPr>
+          <w:rFonts w:ascii="Segoe UI" w:hAnsi="Segoe UI" w:cs="Segoe UI"/>
+          <w:color w:val="343541"/>
+        </w:rPr>
+        <w:t xml:space="preserve"> el </w:t>
+      </w:r>
+      <w:proofErr w:type="spellStart"/>
+      <w:r>
+        <w:rPr>
+          <w:rFonts w:ascii="Segoe UI" w:hAnsi="Segoe UI" w:cs="Segoe UI"/>
+          <w:color w:val="343541"/>
+        </w:rPr>
+        <w:t>envio</w:t>
+      </w:r>
+      <w:proofErr w:type="spellEnd"/>
+      <w:r>
+        <w:rPr>
+          <w:rFonts w:ascii="Segoe UI" w:hAnsi="Segoe UI" w:cs="Segoe UI"/>
+          <w:color w:val="343541"/>
+        </w:rPr>
+        <w:t xml:space="preserve"> tiene su detalle de varios productos y al momento de recibir los productos </w:t>
+      </w:r>
+      <w:proofErr w:type="spellStart"/>
+      <w:r>
+        <w:rPr>
+          <w:rFonts w:ascii="Segoe UI" w:hAnsi="Segoe UI" w:cs="Segoe UI"/>
+          <w:color w:val="343541"/>
+        </w:rPr>
+        <w:t>recien</w:t>
+      </w:r>
+      <w:proofErr w:type="spellEnd"/>
+      <w:r>
+        <w:rPr>
+          <w:rFonts w:ascii="Segoe UI" w:hAnsi="Segoe UI" w:cs="Segoe UI"/>
+          <w:color w:val="343541"/>
+        </w:rPr>
+        <w:t xml:space="preserve"> se adiciona el stock en el local que recibe los productos, el stock se descuenta de inmediato del local que </w:t>
+      </w:r>
+      <w:proofErr w:type="spellStart"/>
+      <w:r>
+        <w:rPr>
+          <w:rFonts w:ascii="Segoe UI" w:hAnsi="Segoe UI" w:cs="Segoe UI"/>
+          <w:color w:val="343541"/>
+        </w:rPr>
+        <w:t>envia</w:t>
+      </w:r>
+      <w:proofErr w:type="spellEnd"/>
+      <w:r>
+        <w:rPr>
+          <w:rFonts w:ascii="Segoe UI" w:hAnsi="Segoe UI" w:cs="Segoe UI"/>
+          <w:color w:val="343541"/>
+        </w:rPr>
+        <w:t xml:space="preserve"> pero no se aumenta de inmediato en el local que recibe hasta que den conformidad de </w:t>
+      </w:r>
+      <w:proofErr w:type="spellStart"/>
+      <w:r>
+        <w:rPr>
+          <w:rFonts w:ascii="Segoe UI" w:hAnsi="Segoe UI" w:cs="Segoe UI"/>
+          <w:color w:val="343541"/>
+        </w:rPr>
+        <w:t>recepcion</w:t>
+      </w:r>
+      <w:proofErr w:type="spellEnd"/>
+      <w:r>
+        <w:rPr>
+          <w:rFonts w:ascii="Segoe UI" w:hAnsi="Segoe UI" w:cs="Segoe UI"/>
+          <w:color w:val="343541"/>
+        </w:rPr>
+        <w:t xml:space="preserve"> estoy usando </w:t>
+      </w:r>
+      <w:proofErr w:type="spellStart"/>
+      <w:r>
+        <w:rPr>
+          <w:rFonts w:ascii="Segoe UI" w:hAnsi="Segoe UI" w:cs="Segoe UI"/>
+          <w:color w:val="343541"/>
+        </w:rPr>
+        <w:t>laravel</w:t>
+      </w:r>
+      <w:proofErr w:type="spellEnd"/>
+      <w:r>
+        <w:rPr>
+          <w:rFonts w:ascii="Segoe UI" w:hAnsi="Segoe UI" w:cs="Segoe UI"/>
+          <w:color w:val="343541"/>
+        </w:rPr>
+        <w:t xml:space="preserve"> y necesito las migraciones</w:t>
+      </w:r>
     </w:p>
     <w:sectPr>
       <w:pgSz w:w="12240" w:h="15840"/>

</xml_diff>

<commit_message>
funcionando con relacion uno a uno de local y usuario para un solo cajero
</commit_message>
<xml_diff>
--- a/fe2022 modelado/historiadecreacion.docx
+++ b/fe2022 modelado/historiadecreacion.docx
@@ -395,6 +395,57 @@
           <w:color w:val="343541"/>
         </w:rPr>
         <w:t xml:space="preserve"> y necesito las migraciones</w:t>
+      </w:r>
+    </w:p>
+    <w:p>
+      <w:pPr>
+        <w:rPr>
+          <w:lang w:val="es-MX"/>
+        </w:rPr>
+      </w:pPr>
+      <w:proofErr w:type="spellStart"/>
+      <w:r>
+        <w:rPr>
+          <w:lang w:val="es-MX"/>
+        </w:rPr>
+        <w:t>envios</w:t>
+      </w:r>
+      <w:proofErr w:type="spellEnd"/>
+    </w:p>
+    <w:p>
+      <w:pPr>
+        <w:pStyle w:val="Prrafodelista"/>
+        <w:numPr>
+          <w:ilvl w:val="0"/>
+          <w:numId w:val="2"/>
+        </w:numPr>
+        <w:rPr>
+          <w:lang w:val="es-MX"/>
+        </w:rPr>
+      </w:pPr>
+      <w:r>
+        <w:rPr>
+          <w:lang w:val="es-MX"/>
+        </w:rPr>
+        <w:t>un usuario tiene un local</w:t>
+      </w:r>
+    </w:p>
+    <w:p>
+      <w:pPr>
+        <w:pStyle w:val="Prrafodelista"/>
+        <w:numPr>
+          <w:ilvl w:val="0"/>
+          <w:numId w:val="2"/>
+        </w:numPr>
+        <w:rPr>
+          <w:lang w:val="es-MX"/>
+        </w:rPr>
+      </w:pPr>
+      <w:r>
+        <w:rPr>
+          <w:lang w:val="es-MX"/>
+        </w:rPr>
+        <w:t>al cambiar de local al usuario primero verificar que no tenga envíos pendientes</w:t>
       </w:r>
     </w:p>
     <w:sectPr>
@@ -495,8 +546,97 @@
       </w:pPr>
     </w:lvl>
   </w:abstractNum>
+  <w:abstractNum w:abstractNumId="1" w15:restartNumberingAfterBreak="0">
+    <w:nsid w:val="710655DA"/>
+    <w:multiLevelType w:val="hybridMultilevel"/>
+    <w:tmpl w:val="B3DC9B5A"/>
+    <w:lvl w:ilvl="0" w:tplc="080A000F">
+      <w:start w:val="1"/>
+      <w:numFmt w:val="decimal"/>
+      <w:lvlText w:val="%1."/>
+      <w:lvlJc w:val="left"/>
+      <w:pPr>
+        <w:ind w:left="720" w:hanging="360"/>
+      </w:pPr>
+    </w:lvl>
+    <w:lvl w:ilvl="1" w:tplc="080A0019" w:tentative="1">
+      <w:start w:val="1"/>
+      <w:numFmt w:val="lowerLetter"/>
+      <w:lvlText w:val="%2."/>
+      <w:lvlJc w:val="left"/>
+      <w:pPr>
+        <w:ind w:left="1440" w:hanging="360"/>
+      </w:pPr>
+    </w:lvl>
+    <w:lvl w:ilvl="2" w:tplc="080A001B" w:tentative="1">
+      <w:start w:val="1"/>
+      <w:numFmt w:val="lowerRoman"/>
+      <w:lvlText w:val="%3."/>
+      <w:lvlJc w:val="right"/>
+      <w:pPr>
+        <w:ind w:left="2160" w:hanging="180"/>
+      </w:pPr>
+    </w:lvl>
+    <w:lvl w:ilvl="3" w:tplc="080A000F" w:tentative="1">
+      <w:start w:val="1"/>
+      <w:numFmt w:val="decimal"/>
+      <w:lvlText w:val="%4."/>
+      <w:lvlJc w:val="left"/>
+      <w:pPr>
+        <w:ind w:left="2880" w:hanging="360"/>
+      </w:pPr>
+    </w:lvl>
+    <w:lvl w:ilvl="4" w:tplc="080A0019" w:tentative="1">
+      <w:start w:val="1"/>
+      <w:numFmt w:val="lowerLetter"/>
+      <w:lvlText w:val="%5."/>
+      <w:lvlJc w:val="left"/>
+      <w:pPr>
+        <w:ind w:left="3600" w:hanging="360"/>
+      </w:pPr>
+    </w:lvl>
+    <w:lvl w:ilvl="5" w:tplc="080A001B" w:tentative="1">
+      <w:start w:val="1"/>
+      <w:numFmt w:val="lowerRoman"/>
+      <w:lvlText w:val="%6."/>
+      <w:lvlJc w:val="right"/>
+      <w:pPr>
+        <w:ind w:left="4320" w:hanging="180"/>
+      </w:pPr>
+    </w:lvl>
+    <w:lvl w:ilvl="6" w:tplc="080A000F" w:tentative="1">
+      <w:start w:val="1"/>
+      <w:numFmt w:val="decimal"/>
+      <w:lvlText w:val="%7."/>
+      <w:lvlJc w:val="left"/>
+      <w:pPr>
+        <w:ind w:left="5040" w:hanging="360"/>
+      </w:pPr>
+    </w:lvl>
+    <w:lvl w:ilvl="7" w:tplc="080A0019" w:tentative="1">
+      <w:start w:val="1"/>
+      <w:numFmt w:val="lowerLetter"/>
+      <w:lvlText w:val="%8."/>
+      <w:lvlJc w:val="left"/>
+      <w:pPr>
+        <w:ind w:left="5760" w:hanging="360"/>
+      </w:pPr>
+    </w:lvl>
+    <w:lvl w:ilvl="8" w:tplc="080A001B" w:tentative="1">
+      <w:start w:val="1"/>
+      <w:numFmt w:val="lowerRoman"/>
+      <w:lvlText w:val="%9."/>
+      <w:lvlJc w:val="right"/>
+      <w:pPr>
+        <w:ind w:left="6480" w:hanging="180"/>
+      </w:pPr>
+    </w:lvl>
+  </w:abstractNum>
   <w:num w:numId="1" w16cid:durableId="1431315999">
     <w:abstractNumId w:val="0"/>
+  </w:num>
+  <w:num w:numId="2" w16cid:durableId="1932200265">
+    <w:abstractNumId w:val="1"/>
   </w:num>
 </w:numbering>
 </file>

</xml_diff>

<commit_message>
notificaciones de varios usuarios en un locat funcionando
</commit_message>
<xml_diff>
--- a/fe2022 modelado/historiadecreacion.docx
+++ b/fe2022 modelado/historiadecreacion.docx
@@ -102,21 +102,7 @@
         <w:rPr>
           <w:lang w:val="es-MX"/>
         </w:rPr>
-        <w:t xml:space="preserve">Cuando sale una </w:t>
-      </w:r>
-      <w:proofErr w:type="spellStart"/>
-      <w:r>
-        <w:rPr>
-          <w:lang w:val="es-MX"/>
-        </w:rPr>
-        <w:t>mercaderia</w:t>
-      </w:r>
-      <w:proofErr w:type="spellEnd"/>
-      <w:r>
-        <w:rPr>
-          <w:lang w:val="es-MX"/>
-        </w:rPr>
-        <w:t xml:space="preserve"> por ejemplo por falla del producto se tiene que hacer una nota de crédito por devolución del producto</w:t>
+        <w:t>Cuando sale una mercaderia por ejemplo por falla del producto se tiene que hacer una nota de crédito por devolución del producto</w:t>
       </w:r>
     </w:p>
     <w:p>
@@ -152,21 +138,7 @@
         <w:rPr>
           <w:lang w:val="es-MX"/>
         </w:rPr>
-        <w:t xml:space="preserve">Hay que ver también cuando devolvemos </w:t>
-      </w:r>
-      <w:proofErr w:type="spellStart"/>
-      <w:r>
-        <w:rPr>
-          <w:lang w:val="es-MX"/>
-        </w:rPr>
-        <w:t>products</w:t>
-      </w:r>
-      <w:proofErr w:type="spellEnd"/>
-      <w:r>
-        <w:rPr>
-          <w:lang w:val="es-MX"/>
-        </w:rPr>
-        <w:t xml:space="preserve"> con merma al comprar</w:t>
+        <w:t>Hay que ver también cuando devolvemos products con merma al comprar</w:t>
       </w:r>
     </w:p>
     <w:p>
@@ -227,44 +199,8 @@
         <w:rPr>
           <w:lang w:val="es-MX"/>
         </w:rPr>
-        <w:t xml:space="preserve">Al comprar debemos asignar a que local va ir la </w:t>
-      </w:r>
-      <w:proofErr w:type="spellStart"/>
-      <w:r>
-        <w:rPr>
-          <w:lang w:val="es-MX"/>
-        </w:rPr>
-        <w:t>mercaderia</w:t>
-      </w:r>
-      <w:proofErr w:type="spellEnd"/>
-      <w:r>
-        <w:rPr>
-          <w:lang w:val="es-MX"/>
-        </w:rPr>
-        <w:t xml:space="preserve"> y antes de que se grave el nuevo </w:t>
-      </w:r>
-      <w:proofErr w:type="spellStart"/>
-      <w:r>
-        <w:rPr>
-          <w:lang w:val="es-MX"/>
-        </w:rPr>
-        <w:t>estock</w:t>
-      </w:r>
-      <w:proofErr w:type="spellEnd"/>
-      <w:r>
-        <w:rPr>
-          <w:lang w:val="es-MX"/>
-        </w:rPr>
-        <w:t xml:space="preserve"> debe confirmar el local que va recibir la </w:t>
-      </w:r>
-      <w:proofErr w:type="spellStart"/>
-      <w:r>
-        <w:rPr>
-          <w:lang w:val="es-MX"/>
-        </w:rPr>
-        <w:t>mercaderia</w:t>
-      </w:r>
-      <w:proofErr w:type="spellEnd"/>
+        <w:t>Al comprar debemos asignar a que local va ir la mercaderia y antes de que se grave el nuevo estock debe confirmar el local que va recibir la mercaderia</w:t>
+      </w:r>
     </w:p>
     <w:p>
       <w:pPr>
@@ -282,135 +218,21 @@
           <w:rFonts w:ascii="Segoe UI" w:hAnsi="Segoe UI" w:cs="Segoe UI"/>
           <w:color w:val="343541"/>
         </w:rPr>
-        <w:t xml:space="preserve">como seria el modelamiento o la estructura de la base de datos de: un local realiza el </w:t>
-      </w:r>
-      <w:proofErr w:type="spellStart"/>
-      <w:r>
-        <w:rPr>
-          <w:rFonts w:ascii="Segoe UI" w:hAnsi="Segoe UI" w:cs="Segoe UI"/>
-          <w:color w:val="343541"/>
-        </w:rPr>
-        <w:t>envio</w:t>
-      </w:r>
-      <w:proofErr w:type="spellEnd"/>
-      <w:r>
-        <w:rPr>
-          <w:rFonts w:ascii="Segoe UI" w:hAnsi="Segoe UI" w:cs="Segoe UI"/>
-          <w:color w:val="343541"/>
-        </w:rPr>
-        <w:t xml:space="preserve"> de productos a otro local y a la vez un local recibe productos enviados por otro local, </w:t>
-      </w:r>
-      <w:proofErr w:type="spellStart"/>
-      <w:r>
-        <w:rPr>
-          <w:rFonts w:ascii="Segoe UI" w:hAnsi="Segoe UI" w:cs="Segoe UI"/>
-          <w:color w:val="343541"/>
-        </w:rPr>
-        <w:t>ademas</w:t>
-      </w:r>
-      <w:proofErr w:type="spellEnd"/>
-      <w:r>
-        <w:rPr>
-          <w:rFonts w:ascii="Segoe UI" w:hAnsi="Segoe UI" w:cs="Segoe UI"/>
-          <w:color w:val="343541"/>
-        </w:rPr>
-        <w:t xml:space="preserve"> el </w:t>
-      </w:r>
-      <w:proofErr w:type="spellStart"/>
-      <w:r>
-        <w:rPr>
-          <w:rFonts w:ascii="Segoe UI" w:hAnsi="Segoe UI" w:cs="Segoe UI"/>
-          <w:color w:val="343541"/>
-        </w:rPr>
-        <w:t>envio</w:t>
-      </w:r>
-      <w:proofErr w:type="spellEnd"/>
-      <w:r>
-        <w:rPr>
-          <w:rFonts w:ascii="Segoe UI" w:hAnsi="Segoe UI" w:cs="Segoe UI"/>
-          <w:color w:val="343541"/>
-        </w:rPr>
-        <w:t xml:space="preserve"> tiene su detalle de varios productos y al momento de recibir los productos </w:t>
-      </w:r>
-      <w:proofErr w:type="spellStart"/>
-      <w:r>
-        <w:rPr>
-          <w:rFonts w:ascii="Segoe UI" w:hAnsi="Segoe UI" w:cs="Segoe UI"/>
-          <w:color w:val="343541"/>
-        </w:rPr>
-        <w:t>recien</w:t>
-      </w:r>
-      <w:proofErr w:type="spellEnd"/>
-      <w:r>
-        <w:rPr>
-          <w:rFonts w:ascii="Segoe UI" w:hAnsi="Segoe UI" w:cs="Segoe UI"/>
-          <w:color w:val="343541"/>
-        </w:rPr>
-        <w:t xml:space="preserve"> se adiciona el stock en el local que recibe los productos, el stock se descuenta de inmediato del local que </w:t>
-      </w:r>
-      <w:proofErr w:type="spellStart"/>
-      <w:r>
-        <w:rPr>
-          <w:rFonts w:ascii="Segoe UI" w:hAnsi="Segoe UI" w:cs="Segoe UI"/>
-          <w:color w:val="343541"/>
-        </w:rPr>
-        <w:t>envia</w:t>
-      </w:r>
-      <w:proofErr w:type="spellEnd"/>
-      <w:r>
-        <w:rPr>
-          <w:rFonts w:ascii="Segoe UI" w:hAnsi="Segoe UI" w:cs="Segoe UI"/>
-          <w:color w:val="343541"/>
-        </w:rPr>
-        <w:t xml:space="preserve"> pero no se aumenta de inmediato en el local que recibe hasta que den conformidad de </w:t>
-      </w:r>
-      <w:proofErr w:type="spellStart"/>
-      <w:r>
-        <w:rPr>
-          <w:rFonts w:ascii="Segoe UI" w:hAnsi="Segoe UI" w:cs="Segoe UI"/>
-          <w:color w:val="343541"/>
-        </w:rPr>
-        <w:t>recepcion</w:t>
-      </w:r>
-      <w:proofErr w:type="spellEnd"/>
-      <w:r>
-        <w:rPr>
-          <w:rFonts w:ascii="Segoe UI" w:hAnsi="Segoe UI" w:cs="Segoe UI"/>
-          <w:color w:val="343541"/>
-        </w:rPr>
-        <w:t xml:space="preserve"> estoy usando </w:t>
-      </w:r>
-      <w:proofErr w:type="spellStart"/>
-      <w:r>
-        <w:rPr>
-          <w:rFonts w:ascii="Segoe UI" w:hAnsi="Segoe UI" w:cs="Segoe UI"/>
-          <w:color w:val="343541"/>
-        </w:rPr>
-        <w:t>laravel</w:t>
-      </w:r>
-      <w:proofErr w:type="spellEnd"/>
-      <w:r>
-        <w:rPr>
-          <w:rFonts w:ascii="Segoe UI" w:hAnsi="Segoe UI" w:cs="Segoe UI"/>
-          <w:color w:val="343541"/>
-        </w:rPr>
-        <w:t xml:space="preserve"> y necesito las migraciones</w:t>
-      </w:r>
-    </w:p>
-    <w:p>
-      <w:pPr>
-        <w:rPr>
-          <w:lang w:val="es-MX"/>
-        </w:rPr>
-      </w:pPr>
-      <w:proofErr w:type="spellStart"/>
+        <w:t>como seria el modelamiento o la estructura de la base de datos de: un local realiza el envio de productos a otro local y a la vez un local recibe productos enviados por otro local, ademas el envio tiene su detalle de varios productos y al momento de recibir los productos recien se adiciona el stock en el local que recibe los productos, el stock se descuenta de inmediato del local que envia pero no se aumenta de inmediato en el local que recibe hasta que den conformidad de recepcion estoy usando laravel y necesito las migraciones</w:t>
+      </w:r>
+    </w:p>
+    <w:p>
+      <w:pPr>
+        <w:rPr>
+          <w:lang w:val="es-MX"/>
+        </w:rPr>
+      </w:pPr>
       <w:r>
         <w:rPr>
           <w:lang w:val="es-MX"/>
         </w:rPr>
         <w:t>envios</w:t>
       </w:r>
-      <w:proofErr w:type="spellEnd"/>
     </w:p>
     <w:p>
       <w:pPr>
@@ -447,6 +269,127 @@
         </w:rPr>
         <w:t>al cambiar de local al usuario primero verificar que no tenga envíos pendientes</w:t>
       </w:r>
+    </w:p>
+    <w:p>
+      <w:pPr>
+        <w:pStyle w:val="Prrafodelista"/>
+        <w:numPr>
+          <w:ilvl w:val="0"/>
+          <w:numId w:val="2"/>
+        </w:numPr>
+        <w:rPr>
+          <w:lang w:val="es-MX"/>
+        </w:rPr>
+      </w:pPr>
+      <w:r>
+        <w:rPr>
+          <w:lang w:val="es-MX"/>
+        </w:rPr>
+        <w:t>otra alternativa es que lleguen notificaciones al local y no al usuario</w:t>
+      </w:r>
+    </w:p>
+    <w:p>
+      <w:pPr>
+        <w:pStyle w:val="Prrafodelista"/>
+        <w:numPr>
+          <w:ilvl w:val="0"/>
+          <w:numId w:val="2"/>
+        </w:numPr>
+        <w:rPr>
+          <w:lang w:val="es-MX"/>
+        </w:rPr>
+      </w:pPr>
+      <w:r>
+        <w:rPr>
+          <w:lang w:val="es-MX"/>
+        </w:rPr>
+        <w:t>para que un local tenga muchoa cajeros</w:t>
+      </w:r>
+    </w:p>
+    <w:p>
+      <w:pPr>
+        <w:pStyle w:val="Prrafodelista"/>
+        <w:numPr>
+          <w:ilvl w:val="0"/>
+          <w:numId w:val="2"/>
+        </w:numPr>
+        <w:rPr>
+          <w:lang w:val="es-MX"/>
+        </w:rPr>
+      </w:pPr>
+      <w:r>
+        <w:rPr>
+          <w:lang w:val="es-MX"/>
+        </w:rPr>
+        <w:t>controlar para que los envios no sean negativos</w:t>
+      </w:r>
+    </w:p>
+    <w:p>
+      <w:pPr>
+        <w:pStyle w:val="Prrafodelista"/>
+        <w:numPr>
+          <w:ilvl w:val="0"/>
+          <w:numId w:val="2"/>
+        </w:numPr>
+        <w:rPr>
+          <w:lang w:val="es-MX"/>
+        </w:rPr>
+      </w:pPr>
+      <w:r>
+        <w:rPr>
+          <w:lang w:val="es-MX"/>
+        </w:rPr>
+        <w:t>em el emergente a veces sale error creo es porque estamos usando wire:model hay que papausar condefer</w:t>
+      </w:r>
+    </w:p>
+    <w:p>
+      <w:pPr>
+        <w:pStyle w:val="Prrafodelista"/>
+        <w:numPr>
+          <w:ilvl w:val="0"/>
+          <w:numId w:val="2"/>
+        </w:numPr>
+        <w:rPr>
+          <w:lang w:val="es-MX"/>
+        </w:rPr>
+      </w:pPr>
+      <w:r>
+        <w:rPr>
+          <w:lang w:val="es-MX"/>
+        </w:rPr>
+        <w:t>si el usuario que acepta o confirma no es el que solicito debemos disminuir  la notificación del que solicito</w:t>
+      </w:r>
+    </w:p>
+    <w:p>
+      <w:pPr>
+        <w:pStyle w:val="Prrafodelista"/>
+        <w:numPr>
+          <w:ilvl w:val="0"/>
+          <w:numId w:val="2"/>
+        </w:numPr>
+        <w:rPr>
+          <w:lang w:val="es-MX"/>
+        </w:rPr>
+      </w:pPr>
+      <w:r>
+        <w:rPr>
+          <w:lang w:val="es-MX"/>
+        </w:rPr>
+        <w:t>al enviar no debe permitir enviar sin productos</w:t>
+      </w:r>
+      <w:r>
+        <w:rPr>
+          <w:lang w:val="es-MX"/>
+        </w:rPr>
+        <w:t>(modulo envio de productos)</w:t>
+      </w:r>
+    </w:p>
+    <w:p>
+      <w:pPr>
+        <w:rPr>
+          <w:lang w:val="es-MX"/>
+        </w:rPr>
+      </w:pPr>
     </w:p>
     <w:sectPr>
       <w:pgSz w:w="12240" w:h="15840"/>

</xml_diff>

<commit_message>
guardando pra iniciar ventas
</commit_message>
<xml_diff>
--- a/fe2022 modelado/historiadecreacion.docx
+++ b/fe2022 modelado/historiadecreacion.docx
@@ -382,6 +382,24 @@
           <w:lang w:val="es-MX"/>
         </w:rPr>
         <w:t>(modulo envio de productos)</w:t>
+      </w:r>
+    </w:p>
+    <w:p>
+      <w:pPr>
+        <w:pStyle w:val="Prrafodelista"/>
+        <w:numPr>
+          <w:ilvl w:val="0"/>
+          <w:numId w:val="2"/>
+        </w:numPr>
+        <w:rPr>
+          <w:lang w:val="es-MX"/>
+        </w:rPr>
+      </w:pPr>
+      <w:r>
+        <w:rPr>
+          <w:lang w:val="es-MX"/>
+        </w:rPr>
+        <w:t>para realizar inventario se debe tener los envios pendientes finalizados</w:t>
       </w:r>
     </w:p>
     <w:p>

</xml_diff>

<commit_message>
el carrito de ventas funcionando pero se junta con el carrito de compras
</commit_message>
<xml_diff>
--- a/fe2022 modelado/historiadecreacion.docx
+++ b/fe2022 modelado/historiadecreacion.docx
@@ -102,7 +102,21 @@
         <w:rPr>
           <w:lang w:val="es-MX"/>
         </w:rPr>
-        <w:t>Cuando sale una mercaderia por ejemplo por falla del producto se tiene que hacer una nota de crédito por devolución del producto</w:t>
+        <w:t xml:space="preserve">Cuando sale una </w:t>
+      </w:r>
+      <w:proofErr w:type="spellStart"/>
+      <w:r>
+        <w:rPr>
+          <w:lang w:val="es-MX"/>
+        </w:rPr>
+        <w:t>mercaderia</w:t>
+      </w:r>
+      <w:proofErr w:type="spellEnd"/>
+      <w:r>
+        <w:rPr>
+          <w:lang w:val="es-MX"/>
+        </w:rPr>
+        <w:t xml:space="preserve"> por ejemplo por falla del producto se tiene que hacer una nota de crédito por devolución del producto</w:t>
       </w:r>
     </w:p>
     <w:p>
@@ -138,7 +152,21 @@
         <w:rPr>
           <w:lang w:val="es-MX"/>
         </w:rPr>
-        <w:t>Hay que ver también cuando devolvemos products con merma al comprar</w:t>
+        <w:t xml:space="preserve">Hay que ver también cuando devolvemos </w:t>
+      </w:r>
+      <w:proofErr w:type="spellStart"/>
+      <w:r>
+        <w:rPr>
+          <w:lang w:val="es-MX"/>
+        </w:rPr>
+        <w:t>products</w:t>
+      </w:r>
+      <w:proofErr w:type="spellEnd"/>
+      <w:r>
+        <w:rPr>
+          <w:lang w:val="es-MX"/>
+        </w:rPr>
+        <w:t xml:space="preserve"> con merma al comprar</w:t>
       </w:r>
     </w:p>
     <w:p>
@@ -199,8 +227,44 @@
         <w:rPr>
           <w:lang w:val="es-MX"/>
         </w:rPr>
-        <w:t>Al comprar debemos asignar a que local va ir la mercaderia y antes de que se grave el nuevo estock debe confirmar el local que va recibir la mercaderia</w:t>
-      </w:r>
+        <w:t xml:space="preserve">Al comprar debemos asignar a que local va ir la </w:t>
+      </w:r>
+      <w:proofErr w:type="spellStart"/>
+      <w:r>
+        <w:rPr>
+          <w:lang w:val="es-MX"/>
+        </w:rPr>
+        <w:t>mercaderia</w:t>
+      </w:r>
+      <w:proofErr w:type="spellEnd"/>
+      <w:r>
+        <w:rPr>
+          <w:lang w:val="es-MX"/>
+        </w:rPr>
+        <w:t xml:space="preserve"> y antes de que se grave el nuevo </w:t>
+      </w:r>
+      <w:proofErr w:type="spellStart"/>
+      <w:r>
+        <w:rPr>
+          <w:lang w:val="es-MX"/>
+        </w:rPr>
+        <w:t>estock</w:t>
+      </w:r>
+      <w:proofErr w:type="spellEnd"/>
+      <w:r>
+        <w:rPr>
+          <w:lang w:val="es-MX"/>
+        </w:rPr>
+        <w:t xml:space="preserve"> debe confirmar el local que va recibir la </w:t>
+      </w:r>
+      <w:proofErr w:type="spellStart"/>
+      <w:r>
+        <w:rPr>
+          <w:lang w:val="es-MX"/>
+        </w:rPr>
+        <w:t>mercaderia</w:t>
+      </w:r>
+      <w:proofErr w:type="spellEnd"/>
     </w:p>
     <w:p>
       <w:pPr>
@@ -218,21 +282,135 @@
           <w:rFonts w:ascii="Segoe UI" w:hAnsi="Segoe UI" w:cs="Segoe UI"/>
           <w:color w:val="343541"/>
         </w:rPr>
-        <w:t>como seria el modelamiento o la estructura de la base de datos de: un local realiza el envio de productos a otro local y a la vez un local recibe productos enviados por otro local, ademas el envio tiene su detalle de varios productos y al momento de recibir los productos recien se adiciona el stock en el local que recibe los productos, el stock se descuenta de inmediato del local que envia pero no se aumenta de inmediato en el local que recibe hasta que den conformidad de recepcion estoy usando laravel y necesito las migraciones</w:t>
-      </w:r>
-    </w:p>
-    <w:p>
-      <w:pPr>
-        <w:rPr>
-          <w:lang w:val="es-MX"/>
-        </w:rPr>
-      </w:pPr>
+        <w:t xml:space="preserve">como seria el modelamiento o la estructura de la base de datos de: un local realiza el </w:t>
+      </w:r>
+      <w:proofErr w:type="spellStart"/>
+      <w:r>
+        <w:rPr>
+          <w:rFonts w:ascii="Segoe UI" w:hAnsi="Segoe UI" w:cs="Segoe UI"/>
+          <w:color w:val="343541"/>
+        </w:rPr>
+        <w:t>envio</w:t>
+      </w:r>
+      <w:proofErr w:type="spellEnd"/>
+      <w:r>
+        <w:rPr>
+          <w:rFonts w:ascii="Segoe UI" w:hAnsi="Segoe UI" w:cs="Segoe UI"/>
+          <w:color w:val="343541"/>
+        </w:rPr>
+        <w:t xml:space="preserve"> de productos a otro local y a la vez un local recibe productos enviados por otro local, </w:t>
+      </w:r>
+      <w:proofErr w:type="spellStart"/>
+      <w:r>
+        <w:rPr>
+          <w:rFonts w:ascii="Segoe UI" w:hAnsi="Segoe UI" w:cs="Segoe UI"/>
+          <w:color w:val="343541"/>
+        </w:rPr>
+        <w:t>ademas</w:t>
+      </w:r>
+      <w:proofErr w:type="spellEnd"/>
+      <w:r>
+        <w:rPr>
+          <w:rFonts w:ascii="Segoe UI" w:hAnsi="Segoe UI" w:cs="Segoe UI"/>
+          <w:color w:val="343541"/>
+        </w:rPr>
+        <w:t xml:space="preserve"> el </w:t>
+      </w:r>
+      <w:proofErr w:type="spellStart"/>
+      <w:r>
+        <w:rPr>
+          <w:rFonts w:ascii="Segoe UI" w:hAnsi="Segoe UI" w:cs="Segoe UI"/>
+          <w:color w:val="343541"/>
+        </w:rPr>
+        <w:t>envio</w:t>
+      </w:r>
+      <w:proofErr w:type="spellEnd"/>
+      <w:r>
+        <w:rPr>
+          <w:rFonts w:ascii="Segoe UI" w:hAnsi="Segoe UI" w:cs="Segoe UI"/>
+          <w:color w:val="343541"/>
+        </w:rPr>
+        <w:t xml:space="preserve"> tiene su detalle de varios productos y al momento de recibir los productos </w:t>
+      </w:r>
+      <w:proofErr w:type="spellStart"/>
+      <w:r>
+        <w:rPr>
+          <w:rFonts w:ascii="Segoe UI" w:hAnsi="Segoe UI" w:cs="Segoe UI"/>
+          <w:color w:val="343541"/>
+        </w:rPr>
+        <w:t>recien</w:t>
+      </w:r>
+      <w:proofErr w:type="spellEnd"/>
+      <w:r>
+        <w:rPr>
+          <w:rFonts w:ascii="Segoe UI" w:hAnsi="Segoe UI" w:cs="Segoe UI"/>
+          <w:color w:val="343541"/>
+        </w:rPr>
+        <w:t xml:space="preserve"> se adiciona el stock en el local que recibe los productos, el stock se descuenta de inmediato del local que </w:t>
+      </w:r>
+      <w:proofErr w:type="spellStart"/>
+      <w:r>
+        <w:rPr>
+          <w:rFonts w:ascii="Segoe UI" w:hAnsi="Segoe UI" w:cs="Segoe UI"/>
+          <w:color w:val="343541"/>
+        </w:rPr>
+        <w:t>envia</w:t>
+      </w:r>
+      <w:proofErr w:type="spellEnd"/>
+      <w:r>
+        <w:rPr>
+          <w:rFonts w:ascii="Segoe UI" w:hAnsi="Segoe UI" w:cs="Segoe UI"/>
+          <w:color w:val="343541"/>
+        </w:rPr>
+        <w:t xml:space="preserve"> pero no se aumenta de inmediato en el local que recibe hasta que den conformidad de </w:t>
+      </w:r>
+      <w:proofErr w:type="spellStart"/>
+      <w:r>
+        <w:rPr>
+          <w:rFonts w:ascii="Segoe UI" w:hAnsi="Segoe UI" w:cs="Segoe UI"/>
+          <w:color w:val="343541"/>
+        </w:rPr>
+        <w:t>recepcion</w:t>
+      </w:r>
+      <w:proofErr w:type="spellEnd"/>
+      <w:r>
+        <w:rPr>
+          <w:rFonts w:ascii="Segoe UI" w:hAnsi="Segoe UI" w:cs="Segoe UI"/>
+          <w:color w:val="343541"/>
+        </w:rPr>
+        <w:t xml:space="preserve"> estoy usando </w:t>
+      </w:r>
+      <w:proofErr w:type="spellStart"/>
+      <w:r>
+        <w:rPr>
+          <w:rFonts w:ascii="Segoe UI" w:hAnsi="Segoe UI" w:cs="Segoe UI"/>
+          <w:color w:val="343541"/>
+        </w:rPr>
+        <w:t>laravel</w:t>
+      </w:r>
+      <w:proofErr w:type="spellEnd"/>
+      <w:r>
+        <w:rPr>
+          <w:rFonts w:ascii="Segoe UI" w:hAnsi="Segoe UI" w:cs="Segoe UI"/>
+          <w:color w:val="343541"/>
+        </w:rPr>
+        <w:t xml:space="preserve"> y necesito las migraciones</w:t>
+      </w:r>
+    </w:p>
+    <w:p>
+      <w:pPr>
+        <w:rPr>
+          <w:lang w:val="es-MX"/>
+        </w:rPr>
+      </w:pPr>
+      <w:proofErr w:type="spellStart"/>
       <w:r>
         <w:rPr>
           <w:lang w:val="es-MX"/>
         </w:rPr>
         <w:t>envios</w:t>
       </w:r>
+      <w:proofErr w:type="spellEnd"/>
     </w:p>
     <w:p>
       <w:pPr>
@@ -303,7 +481,21 @@
         <w:rPr>
           <w:lang w:val="es-MX"/>
         </w:rPr>
-        <w:t>para que un local tenga muchoa cajeros</w:t>
+        <w:t xml:space="preserve">para que un local tenga </w:t>
+      </w:r>
+      <w:proofErr w:type="spellStart"/>
+      <w:r>
+        <w:rPr>
+          <w:lang w:val="es-MX"/>
+        </w:rPr>
+        <w:t>muchoa</w:t>
+      </w:r>
+      <w:proofErr w:type="spellEnd"/>
+      <w:r>
+        <w:rPr>
+          <w:lang w:val="es-MX"/>
+        </w:rPr>
+        <w:t xml:space="preserve"> cajeros</w:t>
       </w:r>
     </w:p>
     <w:p>
@@ -321,7 +513,21 @@
         <w:rPr>
           <w:lang w:val="es-MX"/>
         </w:rPr>
-        <w:t>controlar para que los envios no sean negativos</w:t>
+        <w:t xml:space="preserve">controlar para que los </w:t>
+      </w:r>
+      <w:proofErr w:type="spellStart"/>
+      <w:r>
+        <w:rPr>
+          <w:lang w:val="es-MX"/>
+        </w:rPr>
+        <w:t>envios</w:t>
+      </w:r>
+      <w:proofErr w:type="spellEnd"/>
+      <w:r>
+        <w:rPr>
+          <w:lang w:val="es-MX"/>
+        </w:rPr>
+        <w:t xml:space="preserve"> no sean negativos</w:t>
       </w:r>
     </w:p>
     <w:p>
@@ -339,8 +545,46 @@
         <w:rPr>
           <w:lang w:val="es-MX"/>
         </w:rPr>
-        <w:t>em el emergente a veces sale error creo es porque estamos usando wire:model hay que papausar condefer</w:t>
-      </w:r>
+        <w:t xml:space="preserve">em el emergente a veces sale error creo es porque estamos usando </w:t>
+      </w:r>
+      <w:proofErr w:type="spellStart"/>
+      <w:proofErr w:type="gramStart"/>
+      <w:r>
+        <w:rPr>
+          <w:lang w:val="es-MX"/>
+        </w:rPr>
+        <w:t>wire:model</w:t>
+      </w:r>
+      <w:proofErr w:type="spellEnd"/>
+      <w:proofErr w:type="gramEnd"/>
+      <w:r>
+        <w:rPr>
+          <w:lang w:val="es-MX"/>
+        </w:rPr>
+        <w:t xml:space="preserve"> hay que </w:t>
+      </w:r>
+      <w:proofErr w:type="spellStart"/>
+      <w:r>
+        <w:rPr>
+          <w:lang w:val="es-MX"/>
+        </w:rPr>
+        <w:t>papausar</w:t>
+      </w:r>
+      <w:proofErr w:type="spellEnd"/>
+      <w:r>
+        <w:rPr>
+          <w:lang w:val="es-MX"/>
+        </w:rPr>
+        <w:t xml:space="preserve"> </w:t>
+      </w:r>
+      <w:proofErr w:type="spellStart"/>
+      <w:r>
+        <w:rPr>
+          <w:lang w:val="es-MX"/>
+        </w:rPr>
+        <w:t>condefer</w:t>
+      </w:r>
+      <w:proofErr w:type="spellEnd"/>
     </w:p>
     <w:p>
       <w:pPr>
@@ -357,7 +601,21 @@
         <w:rPr>
           <w:lang w:val="es-MX"/>
         </w:rPr>
-        <w:t>si el usuario que acepta o confirma no es el que solicito debemos disminuir  la notificación del que solicito</w:t>
+        <w:t xml:space="preserve">si el usuario que acepta o confirma no es el que solicito debemos </w:t>
+      </w:r>
+      <w:proofErr w:type="gramStart"/>
+      <w:r>
+        <w:rPr>
+          <w:lang w:val="es-MX"/>
+        </w:rPr>
+        <w:t>disminuir  la</w:t>
+      </w:r>
+      <w:proofErr w:type="gramEnd"/>
+      <w:r>
+        <w:rPr>
+          <w:lang w:val="es-MX"/>
+        </w:rPr>
+        <w:t xml:space="preserve"> notificación del que solicito</w:t>
       </w:r>
     </w:p>
     <w:p>
@@ -375,13 +633,41 @@
         <w:rPr>
           <w:lang w:val="es-MX"/>
         </w:rPr>
-        <w:t>al enviar no debe permitir enviar sin productos</w:t>
-      </w:r>
-      <w:r>
-        <w:rPr>
-          <w:lang w:val="es-MX"/>
-        </w:rPr>
-        <w:t>(modulo envio de productos)</w:t>
+        <w:t xml:space="preserve">al enviar no debe permitir enviar sin </w:t>
+      </w:r>
+      <w:proofErr w:type="gramStart"/>
+      <w:r>
+        <w:rPr>
+          <w:lang w:val="es-MX"/>
+        </w:rPr>
+        <w:t>productos</w:t>
+      </w:r>
+      <w:r>
+        <w:rPr>
+          <w:lang w:val="es-MX"/>
+        </w:rPr>
+        <w:t>(</w:t>
+      </w:r>
+      <w:proofErr w:type="gramEnd"/>
+      <w:r>
+        <w:rPr>
+          <w:lang w:val="es-MX"/>
+        </w:rPr>
+        <w:t xml:space="preserve">modulo </w:t>
+      </w:r>
+      <w:proofErr w:type="spellStart"/>
+      <w:r>
+        <w:rPr>
+          <w:lang w:val="es-MX"/>
+        </w:rPr>
+        <w:t>envio</w:t>
+      </w:r>
+      <w:proofErr w:type="spellEnd"/>
+      <w:r>
+        <w:rPr>
+          <w:lang w:val="es-MX"/>
+        </w:rPr>
+        <w:t xml:space="preserve"> de productos)</w:t>
       </w:r>
     </w:p>
     <w:p>
@@ -399,15 +685,114 @@
         <w:rPr>
           <w:lang w:val="es-MX"/>
         </w:rPr>
-        <w:t>para realizar inventario se debe tener los envios pendientes finalizados</w:t>
-      </w:r>
-    </w:p>
-    <w:p>
-      <w:pPr>
-        <w:rPr>
-          <w:lang w:val="es-MX"/>
-        </w:rPr>
-      </w:pPr>
+        <w:t xml:space="preserve">para realizar inventario se debe tener los </w:t>
+      </w:r>
+      <w:proofErr w:type="spellStart"/>
+      <w:r>
+        <w:rPr>
+          <w:lang w:val="es-MX"/>
+        </w:rPr>
+        <w:t>envios</w:t>
+      </w:r>
+      <w:proofErr w:type="spellEnd"/>
+      <w:r>
+        <w:rPr>
+          <w:lang w:val="es-MX"/>
+        </w:rPr>
+        <w:t xml:space="preserve"> pendientes finalizados</w:t>
+      </w:r>
+    </w:p>
+    <w:p>
+      <w:pPr>
+        <w:rPr>
+          <w:lang w:val="es-MX"/>
+        </w:rPr>
+      </w:pPr>
+    </w:p>
+    <w:p>
+      <w:pPr>
+        <w:rPr>
+          <w:lang w:val="es-MX"/>
+        </w:rPr>
+      </w:pPr>
+    </w:p>
+    <w:p>
+      <w:pPr>
+        <w:rPr>
+          <w:lang w:val="es-MX"/>
+        </w:rPr>
+      </w:pPr>
+      <w:r>
+        <w:rPr>
+          <w:lang w:val="es-MX"/>
+        </w:rPr>
+        <w:t>eliminar</w:t>
+      </w:r>
+    </w:p>
+    <w:p>
+      <w:pPr>
+        <w:rPr>
+          <w:lang w:val="es-MX"/>
+        </w:rPr>
+      </w:pPr>
+      <w:r>
+        <w:rPr>
+          <w:lang w:val="es-MX"/>
+        </w:rPr>
+        <w:t xml:space="preserve">parece que </w:t>
+      </w:r>
+      <w:proofErr w:type="spellStart"/>
+      <w:r>
+        <w:rPr>
+          <w:lang w:val="es-MX"/>
+        </w:rPr>
+        <w:t>deemos</w:t>
+      </w:r>
+      <w:proofErr w:type="spellEnd"/>
+      <w:r>
+        <w:rPr>
+          <w:lang w:val="es-MX"/>
+        </w:rPr>
+        <w:t xml:space="preserve"> eliminar: </w:t>
+      </w:r>
+      <w:proofErr w:type="spellStart"/>
+      <w:r>
+        <w:rPr>
+          <w:lang w:val="es-MX"/>
+        </w:rPr>
+        <w:t>local_tipocomprobante</w:t>
+      </w:r>
+      <w:r>
+        <w:rPr>
+          <w:color w:val="FF0000"/>
+          <w:lang w:val="es-MX"/>
+        </w:rPr>
+        <w:t>s</w:t>
+      </w:r>
+      <w:proofErr w:type="spellEnd"/>
+      <w:r>
+        <w:rPr>
+          <w:color w:val="FF0000"/>
+          <w:lang w:val="es-MX"/>
+        </w:rPr>
+        <w:t xml:space="preserve">   porque creamos   </w:t>
+      </w:r>
+      <w:proofErr w:type="spellStart"/>
+      <w:r>
+        <w:rPr>
+          <w:highlight w:val="yellow"/>
+          <w:lang w:val="es-MX"/>
+        </w:rPr>
+        <w:t>local_tipocomprobante</w:t>
+      </w:r>
+      <w:proofErr w:type="spellEnd"/>
+      <w:r>
+        <w:rPr>
+          <w:color w:val="FF0000"/>
+          <w:lang w:val="es-MX"/>
+        </w:rPr>
+        <w:t xml:space="preserve">   </w:t>
+      </w:r>
     </w:p>
     <w:sectPr>
       <w:pgSz w:w="12240" w:h="15840"/>

</xml_diff>